<commit_message>
[Modify] Modify the report.
</commit_message>
<xml_diff>
--- a/ConformanceTestReport.docx
+++ b/ConformanceTestReport.docx
@@ -124,7 +124,25 @@
         </w:numPr>
       </w:pPr>
       <w:r>
-        <w:t>Modify the xml file loaded from the RoundPathTreeGenerator.java.</w:t>
+        <w:t>Modify the xml file</w:t>
+      </w:r>
+      <w:r>
+        <w:t xml:space="preserve"> name</w:t>
+      </w:r>
+      <w:r>
+        <w:t xml:space="preserve"> from the </w:t>
+      </w:r>
+      <w:r>
+        <w:t>TestSuiteGenerator</w:t>
+      </w:r>
+      <w:r>
+        <w:t>.java</w:t>
+      </w:r>
+      <w:r>
+        <w:t xml:space="preserve"> inside the main method</w:t>
+      </w:r>
+      <w:r>
+        <w:t>.</w:t>
       </w:r>
     </w:p>
     <w:p>
@@ -136,15 +154,28 @@
         </w:numPr>
       </w:pPr>
       <w:r>
-        <w:t xml:space="preserve">Run the RoundPathTreeGenerator.java to generate the </w:t>
-      </w:r>
-      <w:proofErr w:type="spellStart"/>
-      <w:r>
-        <w:t>junit</w:t>
-      </w:r>
-      <w:proofErr w:type="spellEnd"/>
-      <w:r>
-        <w:t xml:space="preserve"> test file which to be stored in the same folder of the class file (for example, ccoinbox.java).</w:t>
+        <w:t xml:space="preserve">Run the </w:t>
+      </w:r>
+      <w:r>
+        <w:t>TestSuiteGenerator</w:t>
+      </w:r>
+      <w:r>
+        <w:t>.java to generate the jU</w:t>
+      </w:r>
+      <w:r>
+        <w:t xml:space="preserve">nit test file which to be stored in the </w:t>
+      </w:r>
+      <w:r>
+        <w:t xml:space="preserve">package </w:t>
+      </w:r>
+      <w:r>
+        <w:t>of ‘</w:t>
+      </w:r>
+      <w:r>
+        <w:t>ca.mcgill.ecse429.conformancetest.ccoinbox</w:t>
+      </w:r>
+      <w:r>
+        <w:t>’.</w:t>
       </w:r>
     </w:p>
     <w:p>
@@ -156,15 +187,10 @@
         </w:numPr>
       </w:pPr>
       <w:r>
-        <w:t xml:space="preserve">Run the generated </w:t>
-      </w:r>
-      <w:proofErr w:type="spellStart"/>
-      <w:r>
-        <w:t>junit</w:t>
-      </w:r>
-      <w:proofErr w:type="spellEnd"/>
-      <w:r>
-        <w:t xml:space="preserve"> test file.</w:t>
+        <w:t>Run the generated jU</w:t>
+      </w:r>
+      <w:r>
+        <w:t>nit test file.</w:t>
       </w:r>
     </w:p>
     <w:p/>
@@ -185,13 +211,11 @@
       <w:r>
         <w:t xml:space="preserve">Two changes are made manually to fix the generated </w:t>
       </w:r>
-      <w:proofErr w:type="spellStart"/>
-      <w:r>
-        <w:t>junit</w:t>
-      </w:r>
-      <w:proofErr w:type="spellEnd"/>
-      <w:r>
-        <w:t xml:space="preserve"> test file, which are in case 9 and 10. </w:t>
+      <w:r>
+        <w:t>jU</w:t>
+      </w:r>
+      <w:r>
+        <w:t xml:space="preserve">nit test file, which are in case 9 and 10. </w:t>
       </w:r>
     </w:p>
     <w:p>
@@ -203,15 +227,7 @@
         </w:numPr>
       </w:pPr>
       <w:r>
-        <w:t xml:space="preserve">Case 9: event is </w:t>
-      </w:r>
-      <w:proofErr w:type="gramStart"/>
-      <w:r>
-        <w:t>vend(</w:t>
-      </w:r>
-      <w:proofErr w:type="gramEnd"/>
-      <w:r>
-        <w:t>), however, the total number of quarters is 2 which is automatically ins</w:t>
+        <w:t>Case 9: event is vend(), however, the total number of quarters is 2 which is automatically ins</w:t>
       </w:r>
       <w:r>
         <w:t>erted from the previous states. The tr</w:t>
@@ -220,23 +236,7 @@
         <w:t>ansition is from allowed</w:t>
       </w:r>
       <w:r>
-        <w:t xml:space="preserve"> to </w:t>
-      </w:r>
-      <w:proofErr w:type="spellStart"/>
-      <w:r>
-        <w:t>notAllowed</w:t>
-      </w:r>
-      <w:proofErr w:type="spellEnd"/>
-      <w:r>
-        <w:t xml:space="preserve">, which means the total number of quarters must be 3, so the test fails. To fix this issue, we need to manually add 1 more quarter before event </w:t>
-      </w:r>
-      <w:proofErr w:type="gramStart"/>
-      <w:r>
-        <w:t>vend(</w:t>
-      </w:r>
-      <w:proofErr w:type="gramEnd"/>
-      <w:r>
-        <w:t>).</w:t>
+        <w:t xml:space="preserve"> to notAllowed, which means the total number of quarters must be 3, so the test fails. To fix this issue, we need to manually add 1 more quarter before event vend().</w:t>
       </w:r>
     </w:p>
     <w:p>
@@ -251,100 +251,43 @@
         <w:t xml:space="preserve">Case 10: similar to case 9, in order to make the transition successful, we need to manually insert 2 more quarters </w:t>
       </w:r>
       <w:r>
-        <w:t xml:space="preserve">before </w:t>
-      </w:r>
-      <w:proofErr w:type="gramStart"/>
-      <w:r>
-        <w:t>vend(</w:t>
-      </w:r>
-      <w:proofErr w:type="gramEnd"/>
-      <w:r>
-        <w:t xml:space="preserve">) </w:t>
+        <w:t xml:space="preserve">before vend() </w:t>
+      </w:r>
+      <w:r>
+        <w:t>to make it work.</w:t>
+      </w:r>
+    </w:p>
+    <w:p/>
+    <w:p>
+      <w:pPr>
+        <w:rPr>
+          <w:b/>
+        </w:rPr>
+      </w:pPr>
+      <w:r>
+        <w:rPr>
+          <w:b/>
+        </w:rPr>
+        <w:t>Defects found in ccoinbox.java</w:t>
+      </w:r>
+    </w:p>
+    <w:p>
+      <w:r>
+        <w:t>In case 7, the jU</w:t>
       </w:r>
       <w:bookmarkStart w:id="0" w:name="_GoBack"/>
       <w:bookmarkEnd w:id="0"/>
       <w:r>
-        <w:t>to make it work.</w:t>
-      </w:r>
-    </w:p>
-    <w:p/>
-    <w:p>
-      <w:pPr>
-        <w:rPr>
-          <w:b/>
-        </w:rPr>
-      </w:pPr>
-      <w:r>
-        <w:rPr>
-          <w:b/>
-        </w:rPr>
-        <w:t>Defects found in ccoinbox.java</w:t>
-      </w:r>
-    </w:p>
-    <w:p>
-      <w:r>
-        <w:t xml:space="preserve">In case 7, the </w:t>
-      </w:r>
-      <w:proofErr w:type="spellStart"/>
-      <w:r>
-        <w:t>junit</w:t>
-      </w:r>
-      <w:proofErr w:type="spellEnd"/>
-      <w:r>
-        <w:t xml:space="preserve"> test code is correct, but the test doesn’t go through. We look into the code given, then we found an error in ccoinbox.java. In the method </w:t>
+        <w:t xml:space="preserve">nit test code is correct, but the test doesn’t go through. We look into the code given, then we found an error in ccoinbox.java. In the method </w:t>
       </w:r>
       <w:r>
         <w:rPr>
           <w:i/>
         </w:rPr>
-        <w:t xml:space="preserve">public </w:t>
-      </w:r>
-      <w:proofErr w:type="spellStart"/>
-      <w:r>
-        <w:rPr>
-          <w:i/>
-        </w:rPr>
-        <w:t>boolean</w:t>
-      </w:r>
-      <w:proofErr w:type="spellEnd"/>
-      <w:r>
-        <w:rPr>
-          <w:i/>
-        </w:rPr>
-        <w:t xml:space="preserve"> </w:t>
-      </w:r>
-      <w:proofErr w:type="spellStart"/>
-      <w:proofErr w:type="gramStart"/>
-      <w:r>
-        <w:rPr>
-          <w:i/>
-        </w:rPr>
-        <w:t>addQtr</w:t>
-      </w:r>
-      <w:proofErr w:type="spellEnd"/>
-      <w:r>
-        <w:rPr>
-          <w:i/>
-        </w:rPr>
-        <w:t>(</w:t>
-      </w:r>
-      <w:proofErr w:type="gramEnd"/>
-      <w:r>
-        <w:rPr>
-          <w:i/>
-        </w:rPr>
-        <w:t>)</w:t>
-      </w:r>
-      <w:r>
-        <w:t>, the case ‘allowed’ of switch() function, the result state is supposed to be ‘allowed’, but the given code is ‘</w:t>
-      </w:r>
-      <w:proofErr w:type="spellStart"/>
-      <w:r>
-        <w:t>notAllowed</w:t>
-      </w:r>
-      <w:proofErr w:type="spellEnd"/>
-      <w:r>
-        <w:t>’. We then manually fixed this to make the test case 7 pass.</w:t>
+        <w:t>public boolean addQtr()</w:t>
+      </w:r>
+      <w:r>
+        <w:t>, the case ‘allowed’ of switch() function, the result state is supposed to be ‘allowed’, but the given code is ‘notAllowed’. We then manually fixed this to make the test case 7 pass.</w:t>
       </w:r>
     </w:p>
     <w:p/>

</xml_diff>